<commit_message>
Finnit installation + Themes
</commit_message>
<xml_diff>
--- a/Mise en oeuvre/Ubuntu version Serveur.docx
+++ b/Mise en oeuvre/Ubuntu version Serveur.docx
@@ -5025,8 +5025,6 @@
           </wp:inline>
         </w:drawing>
       </w:r>
-      <w:bookmarkStart w:id="8" w:name="_GoBack"/>
-      <w:bookmarkEnd w:id="8"/>
     </w:p>
     <w:p>
       <w:pPr>
@@ -5108,7 +5106,7 @@
           <w:lang w:eastAsia="fr-CA"/>
         </w:rPr>
       </w:pPr>
-      <w:bookmarkStart w:id="9" w:name="_Toc433015202"/>
+      <w:bookmarkStart w:id="8" w:name="_Toc433015202"/>
       <w:r>
         <w:rPr>
           <w:rFonts w:eastAsia="Times New Roman"/>
@@ -5116,7 +5114,7 @@
         </w:rPr>
         <w:t>Installation depuis le CD</w:t>
       </w:r>
-      <w:bookmarkEnd w:id="9"/>
+      <w:bookmarkEnd w:id="8"/>
     </w:p>
     <w:p>
       <w:pPr>
@@ -7019,17 +7017,17 @@
           <w:lang w:eastAsia="fr-CA"/>
         </w:rPr>
       </w:pPr>
-      <w:bookmarkStart w:id="10" w:name="_Mise_à_jour"/>
-      <w:bookmarkStart w:id="11" w:name="_Toc433015203"/>
+      <w:bookmarkStart w:id="9" w:name="_Mise_à_jour"/>
+      <w:bookmarkStart w:id="10" w:name="_Toc433015203"/>
+      <w:bookmarkEnd w:id="9"/>
+      <w:r>
+        <w:rPr>
+          <w:rFonts w:eastAsia="Times New Roman"/>
+          <w:lang w:eastAsia="fr-CA"/>
+        </w:rPr>
+        <w:t>Mise à jour</w:t>
+      </w:r>
       <w:bookmarkEnd w:id="10"/>
-      <w:r>
-        <w:rPr>
-          <w:rFonts w:eastAsia="Times New Roman"/>
-          <w:lang w:eastAsia="fr-CA"/>
-        </w:rPr>
-        <w:t>Mise à jour</w:t>
-      </w:r>
-      <w:bookmarkEnd w:id="11"/>
     </w:p>
     <w:p>
       <w:pPr>
@@ -7329,7 +7327,7 @@
           <w:lang w:eastAsia="fr-CA"/>
         </w:rPr>
       </w:pPr>
-      <w:bookmarkStart w:id="12" w:name="_Toc433015204"/>
+      <w:bookmarkStart w:id="11" w:name="_Toc433015204"/>
       <w:r>
         <w:rPr>
           <w:rFonts w:eastAsia="Times New Roman"/>
@@ -7337,7 +7335,7 @@
         </w:rPr>
         <w:t>Configuration réseau</w:t>
       </w:r>
-      <w:bookmarkEnd w:id="12"/>
+      <w:bookmarkEnd w:id="11"/>
     </w:p>
     <w:p>
       <w:pPr>
@@ -7417,7 +7415,7 @@
           <w:lang w:eastAsia="fr-CA"/>
         </w:rPr>
       </w:pPr>
-      <w:bookmarkStart w:id="13" w:name="_Toc433015205"/>
+      <w:bookmarkStart w:id="12" w:name="_Toc433015205"/>
       <w:r>
         <w:rPr>
           <w:rFonts w:eastAsia="Times New Roman"/>
@@ -7425,7 +7423,7 @@
         </w:rPr>
         <w:t>Adressage IP</w:t>
       </w:r>
-      <w:bookmarkEnd w:id="13"/>
+      <w:bookmarkEnd w:id="12"/>
     </w:p>
     <w:p>
       <w:pPr>
@@ -7434,7 +7432,7 @@
           <w:lang w:eastAsia="fr-CA"/>
         </w:rPr>
       </w:pPr>
-      <w:bookmarkStart w:id="14" w:name="_Toc433015206"/>
+      <w:bookmarkStart w:id="13" w:name="_Toc433015206"/>
       <w:r>
         <w:rPr>
           <w:lang w:eastAsia="fr-CA"/>
@@ -7442,7 +7440,7 @@
         <w:lastRenderedPageBreak/>
         <w:t>Backup</w:t>
       </w:r>
-      <w:bookmarkEnd w:id="14"/>
+      <w:bookmarkEnd w:id="13"/>
     </w:p>
     <w:p>
       <w:pPr>
@@ -7515,7 +7513,7 @@
           <w:lang w:eastAsia="fr-CA"/>
         </w:rPr>
       </w:pPr>
-      <w:bookmarkStart w:id="15" w:name="_Toc433015207"/>
+      <w:bookmarkStart w:id="14" w:name="_Toc433015207"/>
       <w:r>
         <w:rPr>
           <w:rFonts w:eastAsia="Times New Roman"/>
@@ -7523,7 +7521,7 @@
         </w:rPr>
         <w:t>Adressage IP Dynamique</w:t>
       </w:r>
-      <w:bookmarkEnd w:id="15"/>
+      <w:bookmarkEnd w:id="14"/>
     </w:p>
     <w:p>
       <w:pPr>
@@ -7939,7 +7937,7 @@
           <w:lang w:eastAsia="fr-CA"/>
         </w:rPr>
       </w:pPr>
-      <w:bookmarkStart w:id="16" w:name="_Toc433015208"/>
+      <w:bookmarkStart w:id="15" w:name="_Toc433015208"/>
       <w:r>
         <w:rPr>
           <w:rFonts w:eastAsia="Times New Roman"/>
@@ -7947,7 +7945,7 @@
         </w:rPr>
         <w:t>Adressage IP statique</w:t>
       </w:r>
-      <w:bookmarkEnd w:id="16"/>
+      <w:bookmarkEnd w:id="15"/>
     </w:p>
     <w:p>
       <w:pPr>
@@ -8462,17 +8460,23 @@
           <w:tab w:val="left" w:pos="14656"/>
         </w:tabs>
         <w:spacing w:after="0" w:line="286" w:lineRule="atLeast"/>
+        <w:rPr>
+          <w:lang w:val="en-CA"/>
+        </w:rPr>
       </w:pPr>
       <w:r>
         <w:rPr>
           <w:rFonts w:ascii="Courier New" w:eastAsia="Times New Roman" w:hAnsi="Courier New" w:cs="Courier New"/>
           <w:color w:val="000000"/>
-          <w:lang w:eastAsia="fr-CA"/>
+          <w:lang w:val="en-CA" w:eastAsia="fr-CA"/>
         </w:rPr>
         <w:lastRenderedPageBreak/>
         <w:t>sudo</w:t>
       </w:r>
       <w:r>
+        <w:rPr>
+          <w:lang w:val="en-CA"/>
+        </w:rPr>
         <w:t xml:space="preserve"> ifup etho</w:t>
       </w:r>
     </w:p>
@@ -8504,8 +8508,14 @@
           <w:tab w:val="left" w:pos="14656"/>
         </w:tabs>
         <w:spacing w:after="0" w:line="286" w:lineRule="atLeast"/>
-      </w:pPr>
-      <w:r>
+        <w:rPr>
+          <w:lang w:val="en-CA"/>
+        </w:rPr>
+      </w:pPr>
+      <w:r>
+        <w:rPr>
+          <w:lang w:val="en-CA"/>
+        </w:rPr>
         <w:t>#Ensuite …</w:t>
       </w:r>
     </w:p>
@@ -8540,14 +8550,14 @@
         <w:rPr>
           <w:rFonts w:ascii="Courier New" w:eastAsia="Times New Roman" w:hAnsi="Courier New" w:cs="Courier New"/>
           <w:color w:val="000000"/>
-          <w:lang w:eastAsia="fr-CA"/>
+          <w:lang w:val="en-CA" w:eastAsia="fr-CA"/>
         </w:rPr>
       </w:pPr>
       <w:r>
         <w:rPr>
           <w:rFonts w:ascii="Courier New" w:eastAsia="Times New Roman" w:hAnsi="Courier New" w:cs="Courier New"/>
           <w:color w:val="000000"/>
-          <w:lang w:eastAsia="fr-CA"/>
+          <w:lang w:val="en-CA" w:eastAsia="fr-CA"/>
         </w:rPr>
         <w:t>sudo poweroff / reboot</w:t>
       </w:r>
@@ -8558,7 +8568,7 @@
         <w:rPr>
           <w:rFonts w:ascii="Arial" w:eastAsia="Times New Roman" w:hAnsi="Arial" w:cs="Arial"/>
           <w:color w:val="000000"/>
-          <w:lang w:eastAsia="fr-CA"/>
+          <w:lang w:val="en-CA" w:eastAsia="fr-CA"/>
         </w:rPr>
       </w:pPr>
     </w:p>
@@ -8570,7 +8580,7 @@
           <w:lang w:eastAsia="fr-CA"/>
         </w:rPr>
       </w:pPr>
-      <w:bookmarkStart w:id="17" w:name="_Toc433015209"/>
+      <w:bookmarkStart w:id="16" w:name="_Toc433015209"/>
       <w:r>
         <w:rPr>
           <w:rFonts w:eastAsia="Times New Roman"/>
@@ -8578,7 +8588,7 @@
         </w:rPr>
         <w:t>Commande à distance en mode SSH</w:t>
       </w:r>
-      <w:bookmarkEnd w:id="17"/>
+      <w:bookmarkEnd w:id="16"/>
     </w:p>
     <w:p>
       <w:pPr>
@@ -8971,7 +8981,7 @@
           <w:lang w:eastAsia="fr-CA"/>
         </w:rPr>
       </w:pPr>
-      <w:bookmarkStart w:id="18" w:name="_Toc433015210"/>
+      <w:bookmarkStart w:id="17" w:name="_Toc433015210"/>
       <w:r>
         <w:rPr>
           <w:rFonts w:eastAsia="Times New Roman"/>
@@ -8979,7 +8989,7 @@
         </w:rPr>
         <w:t>Résolution de noms</w:t>
       </w:r>
-      <w:bookmarkEnd w:id="18"/>
+      <w:bookmarkEnd w:id="17"/>
     </w:p>
     <w:p>
       <w:pPr>
@@ -9357,7 +9367,7 @@
       <w:pPr>
         <w:pStyle w:val="Titre1"/>
       </w:pPr>
-      <w:bookmarkStart w:id="19" w:name="_Toc433015211"/>
+      <w:bookmarkStart w:id="18" w:name="_Toc433015211"/>
       <w:r>
         <w:lastRenderedPageBreak/>
         <w:t>Serveur</w:t>
@@ -9365,7 +9375,7 @@
       <w:r>
         <w:t xml:space="preserve"> Web - LAMP</w:t>
       </w:r>
-      <w:bookmarkEnd w:id="19"/>
+      <w:bookmarkEnd w:id="18"/>
     </w:p>
     <w:p>
       <w:pPr>
@@ -9676,11 +9686,11 @@
       <w:pPr>
         <w:pStyle w:val="Titre2"/>
       </w:pPr>
-      <w:bookmarkStart w:id="20" w:name="_Toc433015212"/>
+      <w:bookmarkStart w:id="19" w:name="_Toc433015212"/>
       <w:r>
         <w:t>Installation</w:t>
       </w:r>
-      <w:bookmarkEnd w:id="20"/>
+      <w:bookmarkEnd w:id="19"/>
     </w:p>
     <w:p>
       <w:pPr>
@@ -9876,7 +9886,7 @@
       <w:pPr>
         <w:pStyle w:val="Titre3"/>
       </w:pPr>
-      <w:bookmarkStart w:id="21" w:name="_Toc433015213"/>
+      <w:bookmarkStart w:id="20" w:name="_Toc433015213"/>
       <w:r>
         <w:t xml:space="preserve">Alternative 1: </w:t>
       </w:r>
@@ -9886,7 +9896,7 @@
       <w:r>
         <w:t xml:space="preserve"> par tâches</w:t>
       </w:r>
-      <w:bookmarkEnd w:id="21"/>
+      <w:bookmarkEnd w:id="20"/>
     </w:p>
     <w:p>
       <w:pPr>
@@ -10001,20 +10011,17 @@
         <w:spacing w:line="286" w:lineRule="atLeast"/>
         <w:rPr>
           <w:color w:val="000000"/>
-          <w:lang w:val="en-CA"/>
-        </w:rPr>
-      </w:pPr>
-      <w:r>
-        <w:rPr>
-          <w:color w:val="000000"/>
-          <w:lang w:val="en-CA"/>
+        </w:rPr>
+      </w:pPr>
+      <w:r>
+        <w:rPr>
+          <w:color w:val="000000"/>
         </w:rPr>
         <w:t>s</w:t>
       </w:r>
       <w:r>
         <w:rPr>
           <w:color w:val="000000"/>
-          <w:lang w:val="en-CA"/>
         </w:rPr>
         <w:t>udo apt-get install lamp-server</w:t>
       </w:r>
@@ -10131,7 +10138,7 @@
       <w:pPr>
         <w:pStyle w:val="Titre3"/>
       </w:pPr>
-      <w:bookmarkStart w:id="22" w:name="_Toc433015214"/>
+      <w:bookmarkStart w:id="21" w:name="_Toc433015214"/>
       <w:r>
         <w:t xml:space="preserve">Alternative 2 : </w:t>
       </w:r>
@@ -10141,7 +10148,7 @@
       <w:r>
         <w:t xml:space="preserve"> des paquets (méthode recommandée)</w:t>
       </w:r>
-      <w:bookmarkEnd w:id="22"/>
+      <w:bookmarkEnd w:id="21"/>
     </w:p>
     <w:p>
       <w:pPr>
@@ -10260,7 +10267,6 @@
         <w:spacing w:line="286" w:lineRule="atLeast"/>
         <w:rPr>
           <w:color w:val="000000"/>
-          <w:lang w:val="en-CA"/>
         </w:rPr>
       </w:pPr>
       <w:r>
@@ -10269,14 +10275,12 @@
           <w:b/>
           <w:bCs/>
           <w:color w:val="000000"/>
-          <w:lang w:val="en-CA"/>
         </w:rPr>
         <w:t>sudo</w:t>
       </w:r>
       <w:r>
         <w:rPr>
           <w:color w:val="000000"/>
-          <w:lang w:val="en-CA"/>
         </w:rPr>
         <w:t xml:space="preserve"> </w:t>
       </w:r>
@@ -10286,14 +10290,12 @@
           <w:b/>
           <w:bCs/>
           <w:color w:val="000000"/>
-          <w:lang w:val="en-CA"/>
         </w:rPr>
         <w:t>apt-get install</w:t>
       </w:r>
       <w:r>
         <w:rPr>
           <w:color w:val="000000"/>
-          <w:lang w:val="en-CA"/>
         </w:rPr>
         <w:t xml:space="preserve"> apache2 php5 mysql-server libapache2-mod-php5 php5-mysql</w:t>
       </w:r>
@@ -10870,8 +10872,125 @@
           <w:sz w:val="20"/>
           <w:szCs w:val="20"/>
         </w:rPr>
+        <w:t>Supprimer le fichier index.html :</w:t>
+      </w:r>
+    </w:p>
+    <w:p>
+      <w:pPr>
+        <w:pStyle w:val="PrformatHTML"/>
+        <w:pBdr>
+          <w:top w:val="single" w:sz="6" w:space="2" w:color="313131"/>
+          <w:left w:val="single" w:sz="24" w:space="12" w:color="313131"/>
+        </w:pBdr>
+        <w:shd w:val="clear" w:color="auto" w:fill="D4D4D4"/>
+        <w:spacing w:line="286" w:lineRule="atLeast"/>
+        <w:rPr>
+          <w:rStyle w:val="kw2"/>
+          <w:b/>
+          <w:bCs/>
+          <w:color w:val="000000"/>
+          <w:lang w:val="en-CA"/>
+        </w:rPr>
+      </w:pPr>
+      <w:r>
+        <w:rPr>
+          <w:rStyle w:val="kw2"/>
+          <w:b/>
+          <w:bCs/>
+          <w:color w:val="000000"/>
+          <w:lang w:val="en-CA"/>
+        </w:rPr>
+        <w:t>cd /var/www/html/</w:t>
+      </w:r>
+    </w:p>
+    <w:p>
+      <w:pPr>
+        <w:pStyle w:val="PrformatHTML"/>
+        <w:pBdr>
+          <w:top w:val="single" w:sz="6" w:space="2" w:color="313131"/>
+          <w:left w:val="single" w:sz="24" w:space="12" w:color="313131"/>
+        </w:pBdr>
+        <w:shd w:val="clear" w:color="auto" w:fill="D4D4D4"/>
+        <w:spacing w:line="286" w:lineRule="atLeast"/>
+        <w:rPr>
+          <w:rStyle w:val="kw2"/>
+          <w:b/>
+          <w:bCs/>
+          <w:color w:val="000000"/>
+          <w:lang w:val="en-CA"/>
+        </w:rPr>
+      </w:pPr>
+      <w:r>
+        <w:rPr>
+          <w:rStyle w:val="kw2"/>
+          <w:b/>
+          <w:bCs/>
+          <w:color w:val="000000"/>
+          <w:lang w:val="en-CA"/>
+        </w:rPr>
+        <w:t>cp index.html index.html.bak</w:t>
+      </w:r>
+    </w:p>
+    <w:p>
+      <w:pPr>
+        <w:pStyle w:val="PrformatHTML"/>
+        <w:pBdr>
+          <w:top w:val="single" w:sz="6" w:space="2" w:color="313131"/>
+          <w:left w:val="single" w:sz="24" w:space="12" w:color="313131"/>
+        </w:pBdr>
+        <w:shd w:val="clear" w:color="auto" w:fill="D4D4D4"/>
+        <w:spacing w:line="286" w:lineRule="atLeast"/>
+        <w:rPr>
+          <w:color w:val="000000"/>
+          <w:lang w:val="en-CA"/>
+        </w:rPr>
+      </w:pPr>
+      <w:r>
+        <w:rPr>
+          <w:rStyle w:val="kw2"/>
+          <w:b/>
+          <w:bCs/>
+          <w:color w:val="000000"/>
+          <w:lang w:val="en-CA"/>
+        </w:rPr>
+        <w:t>rm index.html</w:t>
+      </w:r>
+      <w:bookmarkStart w:id="22" w:name="_GoBack"/>
+      <w:bookmarkEnd w:id="22"/>
+    </w:p>
+    <w:p>
+      <w:pPr>
+        <w:pStyle w:val="NormalWeb"/>
+        <w:spacing w:before="180" w:beforeAutospacing="0" w:after="180" w:afterAutospacing="0" w:line="286" w:lineRule="atLeast"/>
+        <w:rPr>
+          <w:rFonts w:ascii="Arial" w:hAnsi="Arial" w:cs="Arial"/>
+          <w:color w:val="000000"/>
+          <w:sz w:val="20"/>
+          <w:szCs w:val="20"/>
+        </w:rPr>
+      </w:pPr>
+      <w:r>
+        <w:rPr>
+          <w:rFonts w:ascii="Arial" w:hAnsi="Arial" w:cs="Arial"/>
+          <w:color w:val="000000"/>
+          <w:sz w:val="20"/>
+          <w:szCs w:val="20"/>
+        </w:rPr>
         <w:t>Sinon consultez les notes ci-dessous :</w:t>
       </w:r>
+    </w:p>
+    <w:p>
+      <w:pPr>
+        <w:pStyle w:val="NormalWeb"/>
+        <w:spacing w:before="180" w:beforeAutospacing="0" w:after="180" w:afterAutospacing="0" w:line="286" w:lineRule="atLeast"/>
+        <w:rPr>
+          <w:rFonts w:ascii="Arial" w:hAnsi="Arial" w:cs="Arial"/>
+          <w:color w:val="000000"/>
+          <w:sz w:val="20"/>
+          <w:szCs w:val="20"/>
+          <w:lang w:val="en-CA"/>
+        </w:rPr>
+      </w:pPr>
     </w:p>
     <w:p>
       <w:pPr>
@@ -11002,6 +11121,7 @@
           <w:sz w:val="20"/>
           <w:szCs w:val="20"/>
         </w:rPr>
+        <w:lastRenderedPageBreak/>
         <w:t>La configuration et les détails à propos d'Apache 2 sont accessibles sur la</w:t>
       </w:r>
       <w:r>
@@ -11114,7 +11234,6 @@
         <w:pStyle w:val="z-Hautduformulaire"/>
       </w:pPr>
       <w:r>
-        <w:lastRenderedPageBreak/>
         <w:t>Haut du formulaire</w:t>
       </w:r>
     </w:p>
@@ -11693,6 +11812,7 @@
           <w:sz w:val="20"/>
           <w:szCs w:val="20"/>
         </w:rPr>
+        <w:lastRenderedPageBreak/>
         <w:t>Il existe des interfaces graphiques pour utiliser Apache et MySQL. De la plus simple à la plus complète :</w:t>
       </w:r>
       <w:r>
@@ -12604,13 +12724,11 @@
         <w:spacing w:line="286" w:lineRule="atLeast"/>
         <w:rPr>
           <w:color w:val="000000"/>
-          <w:lang w:val="en-CA"/>
-        </w:rPr>
-      </w:pPr>
-      <w:r>
-        <w:rPr>
-          <w:color w:val="000000"/>
-          <w:lang w:val="en-CA"/>
+        </w:rPr>
+      </w:pPr>
+      <w:r>
+        <w:rPr>
+          <w:color w:val="000000"/>
         </w:rPr>
         <w:t>sudo ln -s /usr/share/phpmyadmin/ /var/www/html/phpmyadmin</w:t>
       </w:r>
@@ -19264,6 +19382,7 @@
         <w:ind w:left="720"/>
         <w:rPr>
           <w:color w:val="000000"/>
+          <w:lang w:val="en-CA"/>
         </w:rPr>
       </w:pPr>
       <w:r>
@@ -19276,6 +19395,7 @@
       <w:r>
         <w:rPr>
           <w:color w:val="000000"/>
+          <w:lang w:val="en-CA"/>
         </w:rPr>
         <w:t>AllowOverride None</w:t>
       </w:r>
@@ -19294,11 +19414,13 @@
         <w:ind w:left="720"/>
         <w:rPr>
           <w:color w:val="000000"/>
-        </w:rPr>
-      </w:pPr>
-      <w:r>
-        <w:rPr>
-          <w:color w:val="000000"/>
+          <w:lang w:val="en-CA"/>
+        </w:rPr>
+      </w:pPr>
+      <w:r>
+        <w:rPr>
+          <w:color w:val="000000"/>
+          <w:lang w:val="en-CA"/>
         </w:rPr>
         <w:t> </w:t>
       </w:r>
@@ -19323,6 +19445,7 @@
       <w:r>
         <w:rPr>
           <w:color w:val="000000"/>
+          <w:lang w:val="en-CA"/>
         </w:rPr>
         <w:tab/>
       </w:r>
@@ -28881,7 +29004,6 @@
     <w:basedOn w:val="Normal"/>
     <w:link w:val="PrformatHTMLCar"/>
     <w:uiPriority w:val="99"/>
-    <w:semiHidden/>
     <w:unhideWhenUsed/>
     <w:rsid w:val="008A5DC6"/>
     <w:pPr>
@@ -28915,7 +29037,6 @@
     <w:basedOn w:val="Policepardfaut"/>
     <w:link w:val="PrformatHTML"/>
     <w:uiPriority w:val="99"/>
-    <w:semiHidden/>
     <w:rsid w:val="008A5DC6"/>
     <w:rPr>
       <w:rFonts w:ascii="Courier New" w:eastAsia="Times New Roman" w:hAnsi="Courier New" w:cs="Courier New"/>
@@ -29302,7 +29423,7 @@
 </file>
 
 <file path=customXml/itemProps1.xml><?xml version="1.0" encoding="utf-8"?>
-<ds:datastoreItem xmlns:ds="http://schemas.openxmlformats.org/officeDocument/2006/customXml" ds:itemID="{18191B47-8D70-4493-8486-052E0EBC0FB5}">
+<ds:datastoreItem xmlns:ds="http://schemas.openxmlformats.org/officeDocument/2006/customXml" ds:itemID="{E15EA910-4B30-46A2-AF63-5FF9F894C69C}">
   <ds:schemaRefs>
     <ds:schemaRef ds:uri="http://schemas.openxmlformats.org/officeDocument/2006/bibliography"/>
   </ds:schemaRefs>

</xml_diff>